<commit_message>
add reference to newtonsoft
</commit_message>
<xml_diff>
--- a/Jenkins结合.net平台工具/1.Jenkins结合Msbuild.docx
+++ b/Jenkins结合.net平台工具/1.Jenkins结合Msbuild.docx
@@ -5,19 +5,34 @@
     <w:sdt>
       <w:sdtPr>
         <w:rPr>
-          <w:rFonts w:asciiTheme="minorHAnsi" w:eastAsiaTheme="minorEastAsia" w:hAnsiTheme="minorHAnsi" w:cstheme="minorBidi"/>
-          <w:b w:val="0"/>
-          <w:bCs w:val="0"/>
+          <w:rFonts w:asciiTheme="minorHAnsi" w:hAnsiTheme="minorHAnsi"/>
           <w:color w:val="auto"/>
-          <w:sz w:val="2"/>
-          <w:szCs w:val="2"/>
         </w:rPr>
         <w:id w:val="89512093"/>
         <w:lock w:val="sdtContentLocked"/>
         <w:group/>
       </w:sdtPr>
-      <w:sdtEndPr/>
+      <w:sdtEndPr>
+        <w:rPr>
+          <w:sz w:val="2"/>
+          <w:szCs w:val="2"/>
+        </w:rPr>
+      </w:sdtEndPr>
       <w:sdtContent>
+        <w:p>
+          <w:pPr>
+            <w:pStyle w:val="PublishStatus"/>
+          </w:pPr>
+          <w:r>
+            <w:t xml:space="preserve">This post was published to </w:t>
+          </w:r>
+          <w:r>
+            <w:t>周国通</w:t>
+          </w:r>
+          <w:r>
+            <w:t xml:space="preserve"> at 4:17:04 PM 5/19/2018</w:t>
+          </w:r>
+        </w:p>
         <w:sdt>
           <w:sdtPr>
             <w:rPr>
@@ -3011,8 +3026,8 @@
   </w:compat>
   <w:rsids>
     <w:rsidRoot w:val="00487147"/>
+    <w:rsid w:val="0031473D"/>
     <w:rsid w:val="00487147"/>
-    <w:rsid w:val="00B72339"/>
   </w:rsids>
   <m:mathPr>
     <m:mathFont m:val="Cambria Math"/>
@@ -3775,8 +3790,8 @@
 <file path=customXml/item1.xml><?xml version="1.0" encoding="utf-8"?>
 <BlogPostInfo xmlns="http://www.microsoft.com/Office/Word/BlogTool">
   <PostTitle>Jenkins结合.net平台工具之Msbuild</PostTitle>
-  <PostDate/>
-  <PostID/>
+  <PostDate>2018-05-19T08:17:04Z</PostDate>
+  <PostID>9060652</PostID>
   <Category1/>
   <Category2/>
   <Category3/>
@@ -3799,6 +3814,7 @@
     <ImagePostAddress/>
   </ProviderInfo>
   <DefaultAccountEnsured/>
+  <PublishedAccount>7bef0e4a-2f02-4773-b9fc-37e817e99771</PublishedAccount>
 </BlogPostInfo>
 </file>
 

</xml_diff>